<commit_message>
update buat surat tugas
</commit_message>
<xml_diff>
--- a/storage/surat_tugas.docx
+++ b/storage/surat_tugas.docx
@@ -285,7 +285,79 @@
                 <w:sz w:val="20"/>
                 <w:szCs w:val="20"/>
               </w:rPr>
-              <w:t xml:space="preserve"> Jl. Adi Sucipto No. 7 Tlp/Fax ( 0263 ) 261 210 Cianjur 43213 e-Mail : dpkpp.cianjur@gmail.com</w:t>
+              <w:t xml:space="preserve"> Jl. Adi </w:t>
+            </w:r>
+            <w:proofErr w:type="spellStart"/>
+            <w:r>
+              <w:rPr>
+                <w:rFonts w:ascii="Times New Roman" w:hAnsi="Times New Roman" w:cs="Times New Roman"/>
+                <w:sz w:val="20"/>
+                <w:szCs w:val="20"/>
+              </w:rPr>
+              <w:t>Sucipto</w:t>
+            </w:r>
+            <w:proofErr w:type="spellEnd"/>
+            <w:r>
+              <w:rPr>
+                <w:rFonts w:ascii="Times New Roman" w:hAnsi="Times New Roman" w:cs="Times New Roman"/>
+                <w:sz w:val="20"/>
+                <w:szCs w:val="20"/>
+              </w:rPr>
+              <w:t xml:space="preserve"> No. 7 </w:t>
+            </w:r>
+            <w:proofErr w:type="spellStart"/>
+            <w:r>
+              <w:rPr>
+                <w:rFonts w:ascii="Times New Roman" w:hAnsi="Times New Roman" w:cs="Times New Roman"/>
+                <w:sz w:val="20"/>
+                <w:szCs w:val="20"/>
+              </w:rPr>
+              <w:t>Tlp</w:t>
+            </w:r>
+            <w:proofErr w:type="spellEnd"/>
+            <w:r>
+              <w:rPr>
+                <w:rFonts w:ascii="Times New Roman" w:hAnsi="Times New Roman" w:cs="Times New Roman"/>
+                <w:sz w:val="20"/>
+                <w:szCs w:val="20"/>
+              </w:rPr>
+              <w:t xml:space="preserve">/Fax </w:t>
+            </w:r>
+            <w:proofErr w:type="gramStart"/>
+            <w:r>
+              <w:rPr>
+                <w:rFonts w:ascii="Times New Roman" w:hAnsi="Times New Roman" w:cs="Times New Roman"/>
+                <w:sz w:val="20"/>
+                <w:szCs w:val="20"/>
+              </w:rPr>
+              <w:t>( 0263</w:t>
+            </w:r>
+            <w:proofErr w:type="gramEnd"/>
+            <w:r>
+              <w:rPr>
+                <w:rFonts w:ascii="Times New Roman" w:hAnsi="Times New Roman" w:cs="Times New Roman"/>
+                <w:sz w:val="20"/>
+                <w:szCs w:val="20"/>
+              </w:rPr>
+              <w:t xml:space="preserve"> ) 261 210 </w:t>
+            </w:r>
+            <w:proofErr w:type="spellStart"/>
+            <w:r>
+              <w:rPr>
+                <w:rFonts w:ascii="Times New Roman" w:hAnsi="Times New Roman" w:cs="Times New Roman"/>
+                <w:sz w:val="20"/>
+                <w:szCs w:val="20"/>
+              </w:rPr>
+              <w:t>Cianjur</w:t>
+            </w:r>
+            <w:proofErr w:type="spellEnd"/>
+            <w:r>
+              <w:rPr>
+                <w:rFonts w:ascii="Times New Roman" w:hAnsi="Times New Roman" w:cs="Times New Roman"/>
+                <w:sz w:val="20"/>
+                <w:szCs w:val="20"/>
+              </w:rPr>
+              <w:t xml:space="preserve"> 43213 e-Mail : dpkpp.cianjur@gmail.com</w:t>
             </w:r>
           </w:p>
           <w:p>
@@ -328,13 +400,23 @@
           <w:u w:val="single"/>
         </w:rPr>
       </w:pPr>
+      <w:proofErr w:type="gramStart"/>
       <w:r>
         <w:rPr>
           <w:bCs w:val="0"/>
           <w:szCs w:val="28"/>
           <w:u w:val="single"/>
         </w:rPr>
-        <w:t>S  U  R  A  T    P  E  R  I  N  T  A  H    T  U  G  A  S</w:t>
+        <w:t>S  U</w:t>
+      </w:r>
+      <w:proofErr w:type="gramEnd"/>
+      <w:r>
+        <w:rPr>
+          <w:bCs w:val="0"/>
+          <w:szCs w:val="28"/>
+          <w:u w:val="single"/>
+        </w:rPr>
+        <w:t xml:space="preserve">  R  A  T    P  E  R  I  N  T  A  H    T  U  G  A  S</w:t>
       </w:r>
     </w:p>
     <w:p>
@@ -344,12 +426,42 @@
           <w:rFonts w:ascii="Times New Roman" w:hAnsi="Times New Roman" w:cs="Times New Roman"/>
         </w:rPr>
       </w:pPr>
+      <w:proofErr w:type="spellStart"/>
       <w:r>
         <w:rPr>
           <w:rFonts w:ascii="Times New Roman" w:hAnsi="Times New Roman" w:cs="Times New Roman"/>
         </w:rPr>
-        <w:t>Nomor   :    800/         /Bid.ABS</w:t>
+        <w:t>Nomor</w:t>
       </w:r>
+      <w:proofErr w:type="spellEnd"/>
+      <w:r>
+        <w:rPr>
+          <w:rFonts w:ascii="Times New Roman" w:hAnsi="Times New Roman" w:cs="Times New Roman"/>
+        </w:rPr>
+        <w:t xml:space="preserve"> </w:t>
+      </w:r>
+      <w:proofErr w:type="gramStart"/>
+      <w:r>
+        <w:rPr>
+          <w:rFonts w:ascii="Times New Roman" w:hAnsi="Times New Roman" w:cs="Times New Roman"/>
+        </w:rPr>
+        <w:t xml:space="preserve">  :</w:t>
+      </w:r>
+      <w:proofErr w:type="gramEnd"/>
+      <w:r>
+        <w:rPr>
+          <w:rFonts w:ascii="Times New Roman" w:hAnsi="Times New Roman" w:cs="Times New Roman"/>
+        </w:rPr>
+        <w:t xml:space="preserve">    800/         /</w:t>
+      </w:r>
+      <w:proofErr w:type="spellStart"/>
+      <w:r>
+        <w:rPr>
+          <w:rFonts w:ascii="Times New Roman" w:hAnsi="Times New Roman" w:cs="Times New Roman"/>
+        </w:rPr>
+        <w:t>Bid.ABS</w:t>
+      </w:r>
+      <w:proofErr w:type="spellEnd"/>
     </w:p>
     <w:p>
       <w:pPr>
@@ -503,6 +615,7 @@
           <w:lang w:val="sv-SE"/>
         </w:rPr>
       </w:pPr>
+      <w:proofErr w:type="gramStart"/>
       <w:r>
         <w:rPr>
           <w:rFonts w:ascii="Times New Roman" w:hAnsi="Times New Roman" w:cs="Times New Roman"/>
@@ -512,6 +625,7 @@
         </w:rPr>
         <w:t>MEMERINTAHKAN :</w:t>
       </w:r>
+      <w:proofErr w:type="gramEnd"/>
     </w:p>
     <w:p>
       <w:pPr>
@@ -525,40 +639,33 @@
         </w:rPr>
       </w:pPr>
     </w:p>
-    <w:p>
-      <w:pPr>
-        <w:spacing w:line="276" w:lineRule="auto"/>
-        <w:rPr>
-          <w:rFonts w:ascii="Times New Roman" w:hAnsi="Times New Roman" w:cs="Times New Roman"/>
-          <w:lang w:val="sv-SE"/>
-        </w:rPr>
-      </w:pPr>
-      <w:r>
-        <w:rPr>
-          <w:rFonts w:ascii="Times New Roman" w:hAnsi="Times New Roman" w:cs="Times New Roman"/>
-          <w:lang w:val="sv-SE"/>
-        </w:rPr>
-        <w:tab/>
-      </w:r>
-    </w:p>
     <w:tbl>
       <w:tblPr>
         <w:tblStyle w:val="TableGrid"/>
         <w:tblW w:w="10031" w:type="dxa"/>
+        <w:tblBorders>
+          <w:top w:val="none" w:sz="0" w:space="0" w:color="auto"/>
+          <w:left w:val="none" w:sz="0" w:space="0" w:color="auto"/>
+          <w:bottom w:val="none" w:sz="0" w:space="0" w:color="auto"/>
+          <w:right w:val="none" w:sz="0" w:space="0" w:color="auto"/>
+          <w:insideH w:val="none" w:sz="0" w:space="0" w:color="auto"/>
+          <w:insideV w:val="none" w:sz="0" w:space="0" w:color="auto"/>
+        </w:tblBorders>
+        <w:tblLayout w:type="fixed"/>
         <w:tblLook w:val="04A0" w:firstRow="1" w:lastRow="0" w:firstColumn="1" w:lastColumn="0" w:noHBand="0" w:noVBand="1"/>
       </w:tblPr>
       <w:tblGrid>
         <w:gridCol w:w="1163"/>
-        <w:gridCol w:w="1780"/>
-        <w:gridCol w:w="867"/>
-        <w:gridCol w:w="2049"/>
-        <w:gridCol w:w="376"/>
-        <w:gridCol w:w="3796"/>
+        <w:gridCol w:w="250"/>
+        <w:gridCol w:w="1134"/>
+        <w:gridCol w:w="2273"/>
+        <w:gridCol w:w="278"/>
+        <w:gridCol w:w="4933"/>
       </w:tblGrid>
       <w:tr>
         <w:tc>
           <w:tcPr>
-            <w:tcW w:w="1224" w:type="dxa"/>
+            <w:tcW w:w="1163" w:type="dxa"/>
           </w:tcPr>
           <w:p>
             <w:pPr>
@@ -571,6 +678,7 @@
                 <w:lang w:val="sv-SE"/>
               </w:rPr>
             </w:pPr>
+            <w:proofErr w:type="spellStart"/>
             <w:r>
               <w:rPr>
                 <w:rFonts w:ascii="Times New Roman" w:hAnsi="Times New Roman" w:cs="Times New Roman"/>
@@ -580,6 +688,7 @@
               </w:rPr>
               <w:t>Kepada</w:t>
             </w:r>
+            <w:proofErr w:type="spellEnd"/>
             <w:r>
               <w:rPr>
                 <w:rFonts w:ascii="Times New Roman" w:hAnsi="Times New Roman" w:cs="Times New Roman"/>
@@ -593,7 +702,7 @@
         </w:tc>
         <w:tc>
           <w:tcPr>
-            <w:tcW w:w="284" w:type="dxa"/>
+            <w:tcW w:w="250" w:type="dxa"/>
           </w:tcPr>
           <w:p>
             <w:pPr>
@@ -613,8 +722,19 @@
                 <w:szCs w:val="24"/>
                 <w:lang w:val="sv-SE"/>
               </w:rPr>
-              <w:t>${block_group</w:t>
-            </w:r>
+              <w:t>${</w:t>
+            </w:r>
+            <w:proofErr w:type="spellStart"/>
+            <w:r>
+              <w:rPr>
+                <w:rFonts w:ascii="Times New Roman" w:hAnsi="Times New Roman" w:cs="Times New Roman"/>
+                <w:sz w:val="24"/>
+                <w:szCs w:val="24"/>
+                <w:lang w:val="sv-SE"/>
+              </w:rPr>
+              <w:t>block_group</w:t>
+            </w:r>
+            <w:proofErr w:type="spellEnd"/>
             <w:r>
               <w:rPr>
                 <w:rFonts w:ascii="Times New Roman" w:hAnsi="Times New Roman" w:cs="Times New Roman"/>
@@ -628,7 +748,7 @@
         </w:tc>
         <w:tc>
           <w:tcPr>
-            <w:tcW w:w="754" w:type="dxa"/>
+            <w:tcW w:w="1134" w:type="dxa"/>
           </w:tcPr>
           <w:p>
             <w:pPr>
@@ -663,7 +783,7 @@
         </w:tc>
         <w:tc>
           <w:tcPr>
-            <w:tcW w:w="2499" w:type="dxa"/>
+            <w:tcW w:w="2273" w:type="dxa"/>
           </w:tcPr>
           <w:p>
             <w:pPr>
@@ -679,6 +799,7 @@
                 <w:lang w:val="sv-SE"/>
               </w:rPr>
             </w:pPr>
+            <w:proofErr w:type="spellStart"/>
             <w:r>
               <w:rPr>
                 <w:rFonts w:ascii="Times New Roman" w:hAnsi="Times New Roman" w:cs="Times New Roman"/>
@@ -688,11 +809,12 @@
               </w:rPr>
               <w:t>Nama</w:t>
             </w:r>
+            <w:proofErr w:type="spellEnd"/>
           </w:p>
         </w:tc>
         <w:tc>
           <w:tcPr>
-            <w:tcW w:w="413" w:type="dxa"/>
+            <w:tcW w:w="278" w:type="dxa"/>
           </w:tcPr>
           <w:p>
             <w:pPr>
@@ -721,7 +843,7 @@
         </w:tc>
         <w:tc>
           <w:tcPr>
-            <w:tcW w:w="4857" w:type="dxa"/>
+            <w:tcW w:w="4933" w:type="dxa"/>
           </w:tcPr>
           <w:p>
             <w:pPr>
@@ -775,7 +897,23 @@
                 <w:rFonts w:ascii="Times New Roman" w:hAnsi="Times New Roman" w:cs="Times New Roman"/>
                 <w:b/>
               </w:rPr>
-              <w:t>${nama}</w:t>
+              <w:t>${</w:t>
+            </w:r>
+            <w:proofErr w:type="spellStart"/>
+            <w:r>
+              <w:rPr>
+                <w:rFonts w:ascii="Times New Roman" w:hAnsi="Times New Roman" w:cs="Times New Roman"/>
+                <w:b/>
+              </w:rPr>
+              <w:t>nama</w:t>
+            </w:r>
+            <w:proofErr w:type="spellEnd"/>
+            <w:r>
+              <w:rPr>
+                <w:rFonts w:ascii="Times New Roman" w:hAnsi="Times New Roman" w:cs="Times New Roman"/>
+                <w:b/>
+              </w:rPr>
+              <w:t>}</w:t>
             </w:r>
           </w:p>
         </w:tc>
@@ -783,7 +921,7 @@
       <w:tr>
         <w:tc>
           <w:tcPr>
-            <w:tcW w:w="1224" w:type="dxa"/>
+            <w:tcW w:w="1163" w:type="dxa"/>
           </w:tcPr>
           <w:p>
             <w:pPr>
@@ -800,7 +938,7 @@
         </w:tc>
         <w:tc>
           <w:tcPr>
-            <w:tcW w:w="284" w:type="dxa"/>
+            <w:tcW w:w="250" w:type="dxa"/>
           </w:tcPr>
           <w:p>
             <w:pPr>
@@ -817,7 +955,7 @@
         </w:tc>
         <w:tc>
           <w:tcPr>
-            <w:tcW w:w="754" w:type="dxa"/>
+            <w:tcW w:w="1134" w:type="dxa"/>
           </w:tcPr>
           <w:p>
             <w:pPr>
@@ -834,7 +972,7 @@
         </w:tc>
         <w:tc>
           <w:tcPr>
-            <w:tcW w:w="2499" w:type="dxa"/>
+            <w:tcW w:w="2273" w:type="dxa"/>
           </w:tcPr>
           <w:p>
             <w:pPr>
@@ -863,7 +1001,7 @@
         </w:tc>
         <w:tc>
           <w:tcPr>
-            <w:tcW w:w="413" w:type="dxa"/>
+            <w:tcW w:w="278" w:type="dxa"/>
           </w:tcPr>
           <w:p>
             <w:pPr>
@@ -892,7 +1030,7 @@
         </w:tc>
         <w:tc>
           <w:tcPr>
-            <w:tcW w:w="4857" w:type="dxa"/>
+            <w:tcW w:w="4933" w:type="dxa"/>
           </w:tcPr>
           <w:p>
             <w:pPr>
@@ -915,7 +1053,7 @@
       <w:tr>
         <w:tc>
           <w:tcPr>
-            <w:tcW w:w="1224" w:type="dxa"/>
+            <w:tcW w:w="1163" w:type="dxa"/>
           </w:tcPr>
           <w:p>
             <w:pPr>
@@ -932,7 +1070,7 @@
         </w:tc>
         <w:tc>
           <w:tcPr>
-            <w:tcW w:w="284" w:type="dxa"/>
+            <w:tcW w:w="250" w:type="dxa"/>
           </w:tcPr>
           <w:p>
             <w:pPr>
@@ -949,7 +1087,7 @@
         </w:tc>
         <w:tc>
           <w:tcPr>
-            <w:tcW w:w="754" w:type="dxa"/>
+            <w:tcW w:w="1134" w:type="dxa"/>
           </w:tcPr>
           <w:p>
             <w:pPr>
@@ -966,7 +1104,7 @@
         </w:tc>
         <w:tc>
           <w:tcPr>
-            <w:tcW w:w="2499" w:type="dxa"/>
+            <w:tcW w:w="2273" w:type="dxa"/>
           </w:tcPr>
           <w:p>
             <w:pPr>
@@ -982,20 +1120,42 @@
                 <w:lang w:val="sv-SE"/>
               </w:rPr>
             </w:pPr>
-            <w:r>
-              <w:rPr>
-                <w:rFonts w:ascii="Times New Roman" w:hAnsi="Times New Roman" w:cs="Times New Roman"/>
-                <w:sz w:val="24"/>
-                <w:szCs w:val="24"/>
-                <w:lang w:val="sv-SE"/>
-              </w:rPr>
-              <w:t>Jabatan</w:t>
-            </w:r>
+            <w:proofErr w:type="spellStart"/>
+            <w:r>
+              <w:rPr>
+                <w:rFonts w:ascii="Times New Roman" w:hAnsi="Times New Roman" w:cs="Times New Roman"/>
+                <w:sz w:val="24"/>
+                <w:szCs w:val="24"/>
+                <w:lang w:val="sv-SE"/>
+              </w:rPr>
+              <w:t>Pangkat</w:t>
+            </w:r>
+            <w:proofErr w:type="spellEnd"/>
+            <w:r>
+              <w:rPr>
+                <w:rFonts w:ascii="Times New Roman" w:hAnsi="Times New Roman" w:cs="Times New Roman"/>
+                <w:sz w:val="24"/>
+                <w:szCs w:val="24"/>
+                <w:lang w:val="sv-SE"/>
+              </w:rPr>
+              <w:t xml:space="preserve">, Gol. </w:t>
+            </w:r>
+            <w:proofErr w:type="spellStart"/>
+            <w:r>
+              <w:rPr>
+                <w:rFonts w:ascii="Times New Roman" w:hAnsi="Times New Roman" w:cs="Times New Roman"/>
+                <w:sz w:val="24"/>
+                <w:szCs w:val="24"/>
+                <w:lang w:val="sv-SE"/>
+              </w:rPr>
+              <w:t>Ruang</w:t>
+            </w:r>
+            <w:proofErr w:type="spellEnd"/>
           </w:p>
         </w:tc>
         <w:tc>
           <w:tcPr>
-            <w:tcW w:w="413" w:type="dxa"/>
+            <w:tcW w:w="278" w:type="dxa"/>
           </w:tcPr>
           <w:p>
             <w:pPr>
@@ -1024,7 +1184,7 @@
         </w:tc>
         <w:tc>
           <w:tcPr>
-            <w:tcW w:w="4857" w:type="dxa"/>
+            <w:tcW w:w="4933" w:type="dxa"/>
           </w:tcPr>
           <w:p>
             <w:pPr>
@@ -1037,7 +1197,21 @@
               <w:rPr>
                 <w:rFonts w:ascii="Times New Roman" w:hAnsi="Times New Roman" w:cs="Times New Roman"/>
               </w:rPr>
-              <w:t>${jabatan}</w:t>
+              <w:t>${</w:t>
+            </w:r>
+            <w:proofErr w:type="spellStart"/>
+            <w:r>
+              <w:rPr>
+                <w:rFonts w:ascii="Times New Roman" w:hAnsi="Times New Roman" w:cs="Times New Roman"/>
+              </w:rPr>
+              <w:t>pangkat</w:t>
+            </w:r>
+            <w:proofErr w:type="spellEnd"/>
+            <w:r>
+              <w:rPr>
+                <w:rFonts w:ascii="Times New Roman" w:hAnsi="Times New Roman" w:cs="Times New Roman"/>
+              </w:rPr>
+              <w:t>}</w:t>
             </w:r>
           </w:p>
         </w:tc>
@@ -1045,11 +1219,11 @@
       <w:tr>
         <w:tc>
           <w:tcPr>
-            <w:tcW w:w="1224" w:type="dxa"/>
+            <w:tcW w:w="1163" w:type="dxa"/>
           </w:tcPr>
           <w:p>
             <w:pPr>
-              <w:spacing w:line="276" w:lineRule="auto"/>
+              <w:spacing w:after="120" w:line="276" w:lineRule="auto"/>
               <w:jc w:val="center"/>
               <w:rPr>
                 <w:rFonts w:ascii="Times New Roman" w:hAnsi="Times New Roman" w:cs="Times New Roman"/>
@@ -1062,7 +1236,153 @@
         </w:tc>
         <w:tc>
           <w:tcPr>
-            <w:tcW w:w="284" w:type="dxa"/>
+            <w:tcW w:w="250" w:type="dxa"/>
+          </w:tcPr>
+          <w:p>
+            <w:pPr>
+              <w:spacing w:after="120" w:line="276" w:lineRule="auto"/>
+              <w:jc w:val="both"/>
+              <w:rPr>
+                <w:rFonts w:ascii="Times New Roman" w:hAnsi="Times New Roman" w:cs="Times New Roman"/>
+                <w:sz w:val="24"/>
+                <w:szCs w:val="24"/>
+                <w:lang w:val="sv-SE"/>
+              </w:rPr>
+            </w:pPr>
+          </w:p>
+        </w:tc>
+        <w:tc>
+          <w:tcPr>
+            <w:tcW w:w="1134" w:type="dxa"/>
+          </w:tcPr>
+          <w:p>
+            <w:pPr>
+              <w:spacing w:after="120" w:line="276" w:lineRule="auto"/>
+              <w:jc w:val="both"/>
+              <w:rPr>
+                <w:rFonts w:ascii="Times New Roman" w:hAnsi="Times New Roman" w:cs="Times New Roman"/>
+                <w:sz w:val="24"/>
+                <w:szCs w:val="24"/>
+                <w:lang w:val="sv-SE"/>
+              </w:rPr>
+            </w:pPr>
+          </w:p>
+        </w:tc>
+        <w:tc>
+          <w:tcPr>
+            <w:tcW w:w="2273" w:type="dxa"/>
+          </w:tcPr>
+          <w:p>
+            <w:pPr>
+              <w:tabs>
+                <w:tab w:val="left" w:pos="900"/>
+              </w:tabs>
+              <w:spacing w:after="120" w:line="276" w:lineRule="auto"/>
+              <w:jc w:val="both"/>
+              <w:rPr>
+                <w:rFonts w:ascii="Times New Roman" w:hAnsi="Times New Roman" w:cs="Times New Roman"/>
+                <w:sz w:val="24"/>
+                <w:szCs w:val="24"/>
+                <w:lang w:val="sv-SE"/>
+              </w:rPr>
+            </w:pPr>
+            <w:proofErr w:type="spellStart"/>
+            <w:r>
+              <w:rPr>
+                <w:rFonts w:ascii="Times New Roman" w:hAnsi="Times New Roman" w:cs="Times New Roman"/>
+                <w:sz w:val="24"/>
+                <w:szCs w:val="24"/>
+                <w:lang w:val="sv-SE"/>
+              </w:rPr>
+              <w:t>Jabatan</w:t>
+            </w:r>
+            <w:proofErr w:type="spellEnd"/>
+          </w:p>
+        </w:tc>
+        <w:tc>
+          <w:tcPr>
+            <w:tcW w:w="278" w:type="dxa"/>
+          </w:tcPr>
+          <w:p>
+            <w:pPr>
+              <w:tabs>
+                <w:tab w:val="left" w:pos="900"/>
+              </w:tabs>
+              <w:spacing w:after="120" w:line="276" w:lineRule="auto"/>
+              <w:jc w:val="both"/>
+              <w:rPr>
+                <w:rFonts w:ascii="Times New Roman" w:hAnsi="Times New Roman" w:cs="Times New Roman"/>
+                <w:sz w:val="24"/>
+                <w:szCs w:val="24"/>
+                <w:lang w:val="sv-SE"/>
+              </w:rPr>
+            </w:pPr>
+            <w:r>
+              <w:rPr>
+                <w:rFonts w:ascii="Times New Roman" w:hAnsi="Times New Roman" w:cs="Times New Roman"/>
+                <w:sz w:val="24"/>
+                <w:szCs w:val="24"/>
+                <w:lang w:val="sv-SE"/>
+              </w:rPr>
+              <w:t>:</w:t>
+            </w:r>
+          </w:p>
+        </w:tc>
+        <w:tc>
+          <w:tcPr>
+            <w:tcW w:w="4933" w:type="dxa"/>
+          </w:tcPr>
+          <w:p>
+            <w:pPr>
+              <w:spacing w:after="120" w:line="276" w:lineRule="auto"/>
+              <w:rPr>
+                <w:rFonts w:ascii="Times New Roman" w:hAnsi="Times New Roman" w:cs="Times New Roman"/>
+              </w:rPr>
+            </w:pPr>
+            <w:r>
+              <w:rPr>
+                <w:rFonts w:ascii="Times New Roman" w:hAnsi="Times New Roman" w:cs="Times New Roman"/>
+              </w:rPr>
+              <w:t>${</w:t>
+            </w:r>
+            <w:proofErr w:type="spellStart"/>
+            <w:r>
+              <w:rPr>
+                <w:rFonts w:ascii="Times New Roman" w:hAnsi="Times New Roman" w:cs="Times New Roman"/>
+              </w:rPr>
+              <w:t>jabatan</w:t>
+            </w:r>
+            <w:proofErr w:type="spellEnd"/>
+            <w:r>
+              <w:rPr>
+                <w:rFonts w:ascii="Times New Roman" w:hAnsi="Times New Roman" w:cs="Times New Roman"/>
+              </w:rPr>
+              <w:t>}</w:t>
+            </w:r>
+          </w:p>
+        </w:tc>
+      </w:tr>
+      <w:tr>
+        <w:tc>
+          <w:tcPr>
+            <w:tcW w:w="1163" w:type="dxa"/>
+          </w:tcPr>
+          <w:p>
+            <w:pPr>
+              <w:spacing w:line="276" w:lineRule="auto"/>
+              <w:jc w:val="center"/>
+              <w:rPr>
+                <w:rFonts w:ascii="Times New Roman" w:hAnsi="Times New Roman" w:cs="Times New Roman"/>
+                <w:sz w:val="24"/>
+                <w:szCs w:val="24"/>
+                <w:lang w:val="sv-SE"/>
+              </w:rPr>
+            </w:pPr>
+          </w:p>
+        </w:tc>
+        <w:tc>
+          <w:tcPr>
+            <w:tcW w:w="250" w:type="dxa"/>
           </w:tcPr>
           <w:p>
             <w:pPr>
@@ -1090,18 +1410,27 @@
               </w:rPr>
               <w:t>/</w:t>
             </w:r>
+            <w:proofErr w:type="spellStart"/>
             <w:r>
               <w:rPr>
                 <w:rFonts w:ascii="Times New Roman" w:hAnsi="Times New Roman" w:cs="Times New Roman"/>
                 <w:b/>
               </w:rPr>
-              <w:t>block_group}</w:t>
+              <w:t>block_group</w:t>
+            </w:r>
+            <w:proofErr w:type="spellEnd"/>
+            <w:r>
+              <w:rPr>
+                <w:rFonts w:ascii="Times New Roman" w:hAnsi="Times New Roman" w:cs="Times New Roman"/>
+                <w:b/>
+              </w:rPr>
+              <w:t>}</w:t>
             </w:r>
           </w:p>
         </w:tc>
         <w:tc>
           <w:tcPr>
-            <w:tcW w:w="754" w:type="dxa"/>
+            <w:tcW w:w="1134" w:type="dxa"/>
           </w:tcPr>
           <w:p>
             <w:pPr>
@@ -1118,7 +1447,7 @@
         </w:tc>
         <w:tc>
           <w:tcPr>
-            <w:tcW w:w="2499" w:type="dxa"/>
+            <w:tcW w:w="2273" w:type="dxa"/>
           </w:tcPr>
           <w:p>
             <w:pPr>
@@ -1138,7 +1467,7 @@
         </w:tc>
         <w:tc>
           <w:tcPr>
-            <w:tcW w:w="413" w:type="dxa"/>
+            <w:tcW w:w="278" w:type="dxa"/>
           </w:tcPr>
           <w:p>
             <w:pPr>
@@ -1158,7 +1487,7 @@
         </w:tc>
         <w:tc>
           <w:tcPr>
-            <w:tcW w:w="4857" w:type="dxa"/>
+            <w:tcW w:w="4933" w:type="dxa"/>
           </w:tcPr>
           <w:p>
             <w:pPr>
@@ -1188,6 +1517,14 @@
       <w:tblPr>
         <w:tblStyle w:val="TableGrid"/>
         <w:tblW w:w="9889" w:type="dxa"/>
+        <w:tblBorders>
+          <w:top w:val="none" w:sz="0" w:space="0" w:color="auto"/>
+          <w:left w:val="none" w:sz="0" w:space="0" w:color="auto"/>
+          <w:bottom w:val="none" w:sz="0" w:space="0" w:color="auto"/>
+          <w:right w:val="none" w:sz="0" w:space="0" w:color="auto"/>
+          <w:insideH w:val="none" w:sz="0" w:space="0" w:color="auto"/>
+          <w:insideV w:val="none" w:sz="0" w:space="0" w:color="auto"/>
+        </w:tblBorders>
         <w:tblLook w:val="04A0" w:firstRow="1" w:lastRow="0" w:firstColumn="1" w:lastColumn="0" w:noHBand="0" w:noVBand="1"/>
       </w:tblPr>
       <w:tblGrid>
@@ -1214,6 +1551,7 @@
                 <w:lang w:val="sv-SE"/>
               </w:rPr>
             </w:pPr>
+            <w:proofErr w:type="spellStart"/>
             <w:r>
               <w:rPr>
                 <w:rFonts w:ascii="Times New Roman" w:hAnsi="Times New Roman" w:cs="Times New Roman"/>
@@ -1223,6 +1561,7 @@
               </w:rPr>
               <w:t>Untuk</w:t>
             </w:r>
+            <w:proofErr w:type="spellEnd"/>
             <w:r>
               <w:rPr>
                 <w:rFonts w:ascii="Times New Roman" w:hAnsi="Times New Roman" w:cs="Times New Roman"/>
@@ -1293,12 +1632,14 @@
               </w:rPr>
               <w:t>${</w:t>
             </w:r>
+            <w:proofErr w:type="spellStart"/>
             <w:r>
               <w:rPr>
                 <w:lang w:val="sv-SE"/>
               </w:rPr>
               <w:t>untuk</w:t>
             </w:r>
+            <w:proofErr w:type="spellEnd"/>
             <w:r>
               <w:rPr>
                 <w:lang w:val="sv-SE"/>
@@ -1369,11 +1710,19 @@
           <w:lang w:val="it-IT"/>
         </w:rPr>
       </w:pPr>
+      <w:proofErr w:type="spellStart"/>
       <w:r>
         <w:rPr>
           <w:lang w:val="it-IT"/>
         </w:rPr>
-        <w:t>Dikeluarkan di</w:t>
+        <w:t>Dikeluarkan</w:t>
+      </w:r>
+      <w:proofErr w:type="spellEnd"/>
+      <w:r>
+        <w:rPr>
+          <w:lang w:val="it-IT"/>
+        </w:rPr>
+        <w:t xml:space="preserve"> di</w:t>
       </w:r>
       <w:r>
         <w:rPr>
@@ -1381,6 +1730,7 @@
         </w:rPr>
         <w:tab/>
       </w:r>
+      <w:proofErr w:type="gramStart"/>
       <w:r>
         <w:rPr>
           <w:lang w:val="it-IT"/>
@@ -1393,7 +1743,15 @@
           <w:b/>
           <w:lang w:val="it-IT"/>
         </w:rPr>
-        <w:t>C I A N J U R</w:t>
+        <w:t>C</w:t>
+      </w:r>
+      <w:proofErr w:type="gramEnd"/>
+      <w:r>
+        <w:rPr>
+          <w:b/>
+          <w:lang w:val="it-IT"/>
+        </w:rPr>
+        <w:t xml:space="preserve"> I A N J U R</w:t>
       </w:r>
       <w:r>
         <w:rPr>
@@ -1417,13 +1775,31 @@
           <w:lang w:val="it-IT"/>
         </w:rPr>
       </w:pPr>
+      <w:proofErr w:type="spellStart"/>
       <w:r>
         <w:rPr>
           <w:u w:val="single"/>
           <w:lang w:val="it-IT"/>
         </w:rPr>
-        <w:t>Pada tanggal</w:t>
+        <w:t>Pada</w:t>
       </w:r>
+      <w:proofErr w:type="spellEnd"/>
+      <w:r>
+        <w:rPr>
+          <w:u w:val="single"/>
+          <w:lang w:val="it-IT"/>
+        </w:rPr>
+        <w:t xml:space="preserve"> </w:t>
+      </w:r>
+      <w:proofErr w:type="spellStart"/>
+      <w:r>
+        <w:rPr>
+          <w:u w:val="single"/>
+          <w:lang w:val="it-IT"/>
+        </w:rPr>
+        <w:t>tanggal</w:t>
+      </w:r>
+      <w:proofErr w:type="spellEnd"/>
       <w:r>
         <w:rPr>
           <w:u w:val="single"/>
@@ -1431,6 +1807,7 @@
         </w:rPr>
         <w:tab/>
       </w:r>
+      <w:proofErr w:type="gramStart"/>
       <w:r>
         <w:rPr>
           <w:u w:val="single"/>
@@ -1445,7 +1822,34 @@
           <w:u w:val="single"/>
           <w:lang w:val="it-IT"/>
         </w:rPr>
-        <w:t>24 JANUARI 2023</w:t>
+        <w:t>$</w:t>
+      </w:r>
+      <w:proofErr w:type="gramEnd"/>
+      <w:r>
+        <w:rPr>
+          <w:b/>
+          <w:u w:val="single"/>
+          <w:lang w:val="it-IT"/>
+        </w:rPr>
+        <w:t>{</w:t>
+      </w:r>
+      <w:proofErr w:type="spellStart"/>
+      <w:r>
+        <w:rPr>
+          <w:b/>
+          <w:u w:val="single"/>
+          <w:lang w:val="it-IT"/>
+        </w:rPr>
+        <w:t>tgl</w:t>
+      </w:r>
+      <w:proofErr w:type="spellEnd"/>
+      <w:r>
+        <w:rPr>
+          <w:b/>
+          <w:u w:val="single"/>
+          <w:lang w:val="it-IT"/>
+        </w:rPr>
+        <w:t>}</w:t>
       </w:r>
     </w:p>
     <w:p>
@@ -1516,7 +1920,33 @@
                 <w:szCs w:val="22"/>
                 <w:lang w:val="it-IT"/>
               </w:rPr>
-              <w:t xml:space="preserve">Plt. Sekretaris Dinas Perumahan, dan Kawasan Permukiman </w:t>
+              <w:t>${</w:t>
+            </w:r>
+            <w:proofErr w:type="spellStart"/>
+            <w:r>
+              <w:rPr>
+                <w:sz w:val="22"/>
+                <w:szCs w:val="22"/>
+                <w:lang w:val="it-IT"/>
+              </w:rPr>
+              <w:t>ttd</w:t>
+            </w:r>
+            <w:proofErr w:type="spellEnd"/>
+            <w:r>
+              <w:rPr>
+                <w:sz w:val="22"/>
+                <w:szCs w:val="22"/>
+                <w:lang w:val="it-IT"/>
+              </w:rPr>
+              <w:t>}</w:t>
+            </w:r>
+            <w:r>
+              <w:rPr>
+                <w:sz w:val="22"/>
+                <w:szCs w:val="22"/>
+                <w:lang w:val="it-IT"/>
+              </w:rPr>
+              <w:t xml:space="preserve"> </w:t>
             </w:r>
           </w:p>
           <w:p>
@@ -1605,7 +2035,29 @@
                 <w:u w:val="single"/>
                 <w:lang w:val="it-IT"/>
               </w:rPr>
-              <w:t>ASEP HENDRIANA, ST, M.Si</w:t>
+              <w:t>${</w:t>
+            </w:r>
+            <w:proofErr w:type="spellStart"/>
+            <w:r>
+              <w:rPr>
+                <w:b/>
+                <w:sz w:val="22"/>
+                <w:szCs w:val="22"/>
+                <w:u w:val="single"/>
+                <w:lang w:val="it-IT"/>
+              </w:rPr>
+              <w:t>ttd_nama</w:t>
+            </w:r>
+            <w:proofErr w:type="spellEnd"/>
+            <w:r>
+              <w:rPr>
+                <w:b/>
+                <w:sz w:val="22"/>
+                <w:szCs w:val="22"/>
+                <w:u w:val="single"/>
+                <w:lang w:val="it-IT"/>
+              </w:rPr>
+              <w:t>}</w:t>
             </w:r>
           </w:p>
           <w:p>
@@ -1617,13 +2069,50 @@
                 <w:lang w:val="it-IT"/>
               </w:rPr>
             </w:pPr>
+            <w:proofErr w:type="gramStart"/>
             <w:r>
               <w:rPr>
                 <w:sz w:val="22"/>
                 <w:szCs w:val="22"/>
                 <w:lang w:val="it-IT"/>
               </w:rPr>
-              <w:t>NIP.19810127 200604 1 015</w:t>
+              <w:lastRenderedPageBreak/>
+              <w:t>NIP.</w:t>
+            </w:r>
+            <w:r>
+              <w:rPr>
+                <w:sz w:val="22"/>
+                <w:szCs w:val="22"/>
+                <w:lang w:val="it-IT"/>
+              </w:rPr>
+              <w:t>$</w:t>
+            </w:r>
+            <w:proofErr w:type="gramEnd"/>
+            <w:r>
+              <w:rPr>
+                <w:sz w:val="22"/>
+                <w:szCs w:val="22"/>
+                <w:lang w:val="it-IT"/>
+              </w:rPr>
+              <w:t>{</w:t>
+            </w:r>
+            <w:proofErr w:type="spellStart"/>
+            <w:r>
+              <w:rPr>
+                <w:sz w:val="22"/>
+                <w:szCs w:val="22"/>
+                <w:lang w:val="it-IT"/>
+              </w:rPr>
+              <w:t>ttd_nip</w:t>
+            </w:r>
+            <w:proofErr w:type="spellEnd"/>
+            <w:r>
+              <w:rPr>
+                <w:sz w:val="22"/>
+                <w:szCs w:val="22"/>
+                <w:lang w:val="it-IT"/>
+              </w:rPr>
+              <w:t>}</w:t>
             </w:r>
           </w:p>
         </w:tc>
@@ -1649,7 +2138,7 @@
       </w:pPr>
     </w:p>
     <w:sectPr>
-      <w:pgSz w:w="12240" w:h="15840"/>
+      <w:pgSz w:w="12240" w:h="20160"/>
       <w:pgMar w:top="567" w:right="851" w:bottom="851" w:left="851" w:header="720" w:footer="720" w:gutter="0"/>
       <w:cols w:space="720"/>
       <w:docGrid w:linePitch="360"/>

</xml_diff>

<commit_message>
minor update surat tugas
</commit_message>
<xml_diff>
--- a/storage/surat_tugas.docx
+++ b/storage/surat_tugas.docx
@@ -285,79 +285,7 @@
                 <w:sz w:val="20"/>
                 <w:szCs w:val="20"/>
               </w:rPr>
-              <w:t xml:space="preserve"> Jl. Adi </w:t>
-            </w:r>
-            <w:proofErr w:type="spellStart"/>
-            <w:r>
-              <w:rPr>
-                <w:rFonts w:ascii="Times New Roman" w:hAnsi="Times New Roman" w:cs="Times New Roman"/>
-                <w:sz w:val="20"/>
-                <w:szCs w:val="20"/>
-              </w:rPr>
-              <w:t>Sucipto</w:t>
-            </w:r>
-            <w:proofErr w:type="spellEnd"/>
-            <w:r>
-              <w:rPr>
-                <w:rFonts w:ascii="Times New Roman" w:hAnsi="Times New Roman" w:cs="Times New Roman"/>
-                <w:sz w:val="20"/>
-                <w:szCs w:val="20"/>
-              </w:rPr>
-              <w:t xml:space="preserve"> No. 7 </w:t>
-            </w:r>
-            <w:proofErr w:type="spellStart"/>
-            <w:r>
-              <w:rPr>
-                <w:rFonts w:ascii="Times New Roman" w:hAnsi="Times New Roman" w:cs="Times New Roman"/>
-                <w:sz w:val="20"/>
-                <w:szCs w:val="20"/>
-              </w:rPr>
-              <w:t>Tlp</w:t>
-            </w:r>
-            <w:proofErr w:type="spellEnd"/>
-            <w:r>
-              <w:rPr>
-                <w:rFonts w:ascii="Times New Roman" w:hAnsi="Times New Roman" w:cs="Times New Roman"/>
-                <w:sz w:val="20"/>
-                <w:szCs w:val="20"/>
-              </w:rPr>
-              <w:t xml:space="preserve">/Fax </w:t>
-            </w:r>
-            <w:proofErr w:type="gramStart"/>
-            <w:r>
-              <w:rPr>
-                <w:rFonts w:ascii="Times New Roman" w:hAnsi="Times New Roman" w:cs="Times New Roman"/>
-                <w:sz w:val="20"/>
-                <w:szCs w:val="20"/>
-              </w:rPr>
-              <w:t>( 0263</w:t>
-            </w:r>
-            <w:proofErr w:type="gramEnd"/>
-            <w:r>
-              <w:rPr>
-                <w:rFonts w:ascii="Times New Roman" w:hAnsi="Times New Roman" w:cs="Times New Roman"/>
-                <w:sz w:val="20"/>
-                <w:szCs w:val="20"/>
-              </w:rPr>
-              <w:t xml:space="preserve"> ) 261 210 </w:t>
-            </w:r>
-            <w:proofErr w:type="spellStart"/>
-            <w:r>
-              <w:rPr>
-                <w:rFonts w:ascii="Times New Roman" w:hAnsi="Times New Roman" w:cs="Times New Roman"/>
-                <w:sz w:val="20"/>
-                <w:szCs w:val="20"/>
-              </w:rPr>
-              <w:t>Cianjur</w:t>
-            </w:r>
-            <w:proofErr w:type="spellEnd"/>
-            <w:r>
-              <w:rPr>
-                <w:rFonts w:ascii="Times New Roman" w:hAnsi="Times New Roman" w:cs="Times New Roman"/>
-                <w:sz w:val="20"/>
-                <w:szCs w:val="20"/>
-              </w:rPr>
-              <w:t xml:space="preserve"> 43213 e-Mail : dpkpp.cianjur@gmail.com</w:t>
+              <w:t xml:space="preserve"> Jl. Adi Sucipto No. 7 Tlp/Fax ( 0263 ) 261 210 Cianjur 43213 e-Mail : dpkpp.cianjur@gmail.com</w:t>
             </w:r>
           </w:p>
           <w:p>
@@ -400,23 +328,13 @@
           <w:u w:val="single"/>
         </w:rPr>
       </w:pPr>
-      <w:proofErr w:type="gramStart"/>
       <w:r>
         <w:rPr>
           <w:bCs w:val="0"/>
           <w:szCs w:val="28"/>
           <w:u w:val="single"/>
         </w:rPr>
-        <w:t>S  U</w:t>
-      </w:r>
-      <w:proofErr w:type="gramEnd"/>
-      <w:r>
-        <w:rPr>
-          <w:bCs w:val="0"/>
-          <w:szCs w:val="28"/>
-          <w:u w:val="single"/>
-        </w:rPr>
-        <w:t xml:space="preserve">  R  A  T    P  E  R  I  N  T  A  H    T  U  G  A  S</w:t>
+        <w:t>S  U  R  A  T    P  E  R  I  N  T  A  H    T  U  G  A  S</w:t>
       </w:r>
     </w:p>
     <w:p>
@@ -426,42 +344,24 @@
           <w:rFonts w:ascii="Times New Roman" w:hAnsi="Times New Roman" w:cs="Times New Roman"/>
         </w:rPr>
       </w:pPr>
-      <w:proofErr w:type="spellStart"/>
       <w:r>
         <w:rPr>
           <w:rFonts w:ascii="Times New Roman" w:hAnsi="Times New Roman" w:cs="Times New Roman"/>
         </w:rPr>
-        <w:t>Nomor</w:t>
+        <w:t>Nomor   :    800/</w:t>
       </w:r>
-      <w:proofErr w:type="spellEnd"/>
       <w:r>
         <w:rPr>
           <w:rFonts w:ascii="Times New Roman" w:hAnsi="Times New Roman" w:cs="Times New Roman"/>
         </w:rPr>
-        <w:t xml:space="preserve"> </w:t>
+        <w:t>${nomor}</w:t>
       </w:r>
-      <w:proofErr w:type="gramStart"/>
       <w:r>
         <w:rPr>
           <w:rFonts w:ascii="Times New Roman" w:hAnsi="Times New Roman" w:cs="Times New Roman"/>
         </w:rPr>
-        <w:t xml:space="preserve">  :</w:t>
+        <w:t>/Bid.ABS</w:t>
       </w:r>
-      <w:proofErr w:type="gramEnd"/>
-      <w:r>
-        <w:rPr>
-          <w:rFonts w:ascii="Times New Roman" w:hAnsi="Times New Roman" w:cs="Times New Roman"/>
-        </w:rPr>
-        <w:t xml:space="preserve">    800/         /</w:t>
-      </w:r>
-      <w:proofErr w:type="spellStart"/>
-      <w:r>
-        <w:rPr>
-          <w:rFonts w:ascii="Times New Roman" w:hAnsi="Times New Roman" w:cs="Times New Roman"/>
-        </w:rPr>
-        <w:t>Bid.ABS</w:t>
-      </w:r>
-      <w:proofErr w:type="spellEnd"/>
     </w:p>
     <w:p>
       <w:pPr>
@@ -615,7 +515,6 @@
           <w:lang w:val="sv-SE"/>
         </w:rPr>
       </w:pPr>
-      <w:proofErr w:type="gramStart"/>
       <w:r>
         <w:rPr>
           <w:rFonts w:ascii="Times New Roman" w:hAnsi="Times New Roman" w:cs="Times New Roman"/>
@@ -625,7 +524,6 @@
         </w:rPr>
         <w:t>MEMERINTAHKAN :</w:t>
       </w:r>
-      <w:proofErr w:type="gramEnd"/>
     </w:p>
     <w:p>
       <w:pPr>
@@ -678,7 +576,6 @@
                 <w:lang w:val="sv-SE"/>
               </w:rPr>
             </w:pPr>
-            <w:proofErr w:type="spellStart"/>
             <w:r>
               <w:rPr>
                 <w:rFonts w:ascii="Times New Roman" w:hAnsi="Times New Roman" w:cs="Times New Roman"/>
@@ -688,7 +585,6 @@
               </w:rPr>
               <w:t>Kepada</w:t>
             </w:r>
-            <w:proofErr w:type="spellEnd"/>
             <w:r>
               <w:rPr>
                 <w:rFonts w:ascii="Times New Roman" w:hAnsi="Times New Roman" w:cs="Times New Roman"/>
@@ -722,19 +618,8 @@
                 <w:szCs w:val="24"/>
                 <w:lang w:val="sv-SE"/>
               </w:rPr>
-              <w:t>${</w:t>
-            </w:r>
-            <w:proofErr w:type="spellStart"/>
-            <w:r>
-              <w:rPr>
-                <w:rFonts w:ascii="Times New Roman" w:hAnsi="Times New Roman" w:cs="Times New Roman"/>
-                <w:sz w:val="24"/>
-                <w:szCs w:val="24"/>
-                <w:lang w:val="sv-SE"/>
-              </w:rPr>
-              <w:t>block_group</w:t>
-            </w:r>
-            <w:proofErr w:type="spellEnd"/>
+              <w:t>${block_group</w:t>
+            </w:r>
             <w:r>
               <w:rPr>
                 <w:rFonts w:ascii="Times New Roman" w:hAnsi="Times New Roman" w:cs="Times New Roman"/>
@@ -799,7 +684,6 @@
                 <w:lang w:val="sv-SE"/>
               </w:rPr>
             </w:pPr>
-            <w:proofErr w:type="spellStart"/>
             <w:r>
               <w:rPr>
                 <w:rFonts w:ascii="Times New Roman" w:hAnsi="Times New Roman" w:cs="Times New Roman"/>
@@ -809,7 +693,6 @@
               </w:rPr>
               <w:t>Nama</w:t>
             </w:r>
-            <w:proofErr w:type="spellEnd"/>
           </w:p>
         </w:tc>
         <w:tc>
@@ -897,23 +780,7 @@
                 <w:rFonts w:ascii="Times New Roman" w:hAnsi="Times New Roman" w:cs="Times New Roman"/>
                 <w:b/>
               </w:rPr>
-              <w:t>${</w:t>
-            </w:r>
-            <w:proofErr w:type="spellStart"/>
-            <w:r>
-              <w:rPr>
-                <w:rFonts w:ascii="Times New Roman" w:hAnsi="Times New Roman" w:cs="Times New Roman"/>
-                <w:b/>
-              </w:rPr>
-              <w:t>nama</w:t>
-            </w:r>
-            <w:proofErr w:type="spellEnd"/>
-            <w:r>
-              <w:rPr>
-                <w:rFonts w:ascii="Times New Roman" w:hAnsi="Times New Roman" w:cs="Times New Roman"/>
-                <w:b/>
-              </w:rPr>
-              <w:t>}</w:t>
+              <w:t>${nama}</w:t>
             </w:r>
           </w:p>
         </w:tc>
@@ -1120,37 +987,15 @@
                 <w:lang w:val="sv-SE"/>
               </w:rPr>
             </w:pPr>
-            <w:proofErr w:type="spellStart"/>
-            <w:r>
-              <w:rPr>
-                <w:rFonts w:ascii="Times New Roman" w:hAnsi="Times New Roman" w:cs="Times New Roman"/>
-                <w:sz w:val="24"/>
-                <w:szCs w:val="24"/>
-                <w:lang w:val="sv-SE"/>
-              </w:rPr>
-              <w:t>Pangkat</w:t>
-            </w:r>
-            <w:proofErr w:type="spellEnd"/>
-            <w:r>
-              <w:rPr>
-                <w:rFonts w:ascii="Times New Roman" w:hAnsi="Times New Roman" w:cs="Times New Roman"/>
-                <w:sz w:val="24"/>
-                <w:szCs w:val="24"/>
-                <w:lang w:val="sv-SE"/>
-              </w:rPr>
-              <w:t xml:space="preserve">, Gol. </w:t>
-            </w:r>
-            <w:proofErr w:type="spellStart"/>
-            <w:r>
-              <w:rPr>
-                <w:rFonts w:ascii="Times New Roman" w:hAnsi="Times New Roman" w:cs="Times New Roman"/>
-                <w:sz w:val="24"/>
-                <w:szCs w:val="24"/>
-                <w:lang w:val="sv-SE"/>
-              </w:rPr>
-              <w:t>Ruang</w:t>
-            </w:r>
-            <w:proofErr w:type="spellEnd"/>
+            <w:r>
+              <w:rPr>
+                <w:rFonts w:ascii="Times New Roman" w:hAnsi="Times New Roman" w:cs="Times New Roman"/>
+                <w:sz w:val="24"/>
+                <w:szCs w:val="24"/>
+                <w:lang w:val="sv-SE"/>
+              </w:rPr>
+              <w:t>Pangkat, Gol. Ruang</w:t>
+            </w:r>
           </w:p>
         </w:tc>
         <w:tc>
@@ -1197,21 +1042,7 @@
               <w:rPr>
                 <w:rFonts w:ascii="Times New Roman" w:hAnsi="Times New Roman" w:cs="Times New Roman"/>
               </w:rPr>
-              <w:t>${</w:t>
-            </w:r>
-            <w:proofErr w:type="spellStart"/>
-            <w:r>
-              <w:rPr>
-                <w:rFonts w:ascii="Times New Roman" w:hAnsi="Times New Roman" w:cs="Times New Roman"/>
-              </w:rPr>
-              <w:t>pangkat</w:t>
-            </w:r>
-            <w:proofErr w:type="spellEnd"/>
-            <w:r>
-              <w:rPr>
-                <w:rFonts w:ascii="Times New Roman" w:hAnsi="Times New Roman" w:cs="Times New Roman"/>
-              </w:rPr>
-              <w:t>}</w:t>
+              <w:t>${pangkat}</w:t>
             </w:r>
           </w:p>
         </w:tc>
@@ -1286,7 +1117,6 @@
                 <w:lang w:val="sv-SE"/>
               </w:rPr>
             </w:pPr>
-            <w:proofErr w:type="spellStart"/>
             <w:r>
               <w:rPr>
                 <w:rFonts w:ascii="Times New Roman" w:hAnsi="Times New Roman" w:cs="Times New Roman"/>
@@ -1296,7 +1126,6 @@
               </w:rPr>
               <w:t>Jabatan</w:t>
             </w:r>
-            <w:proofErr w:type="spellEnd"/>
           </w:p>
         </w:tc>
         <w:tc>
@@ -1343,21 +1172,7 @@
               <w:rPr>
                 <w:rFonts w:ascii="Times New Roman" w:hAnsi="Times New Roman" w:cs="Times New Roman"/>
               </w:rPr>
-              <w:t>${</w:t>
-            </w:r>
-            <w:proofErr w:type="spellStart"/>
-            <w:r>
-              <w:rPr>
-                <w:rFonts w:ascii="Times New Roman" w:hAnsi="Times New Roman" w:cs="Times New Roman"/>
-              </w:rPr>
-              <w:t>jabatan</w:t>
-            </w:r>
-            <w:proofErr w:type="spellEnd"/>
-            <w:r>
-              <w:rPr>
-                <w:rFonts w:ascii="Times New Roman" w:hAnsi="Times New Roman" w:cs="Times New Roman"/>
-              </w:rPr>
-              <w:t>}</w:t>
+              <w:t>${jabatan}</w:t>
             </w:r>
           </w:p>
         </w:tc>
@@ -1410,21 +1225,12 @@
               </w:rPr>
               <w:t>/</w:t>
             </w:r>
-            <w:proofErr w:type="spellStart"/>
             <w:r>
               <w:rPr>
                 <w:rFonts w:ascii="Times New Roman" w:hAnsi="Times New Roman" w:cs="Times New Roman"/>
                 <w:b/>
               </w:rPr>
-              <w:t>block_group</w:t>
-            </w:r>
-            <w:proofErr w:type="spellEnd"/>
-            <w:r>
-              <w:rPr>
-                <w:rFonts w:ascii="Times New Roman" w:hAnsi="Times New Roman" w:cs="Times New Roman"/>
-                <w:b/>
-              </w:rPr>
-              <w:t>}</w:t>
+              <w:t>block_group}</w:t>
             </w:r>
           </w:p>
         </w:tc>
@@ -1551,7 +1357,6 @@
                 <w:lang w:val="sv-SE"/>
               </w:rPr>
             </w:pPr>
-            <w:proofErr w:type="spellStart"/>
             <w:r>
               <w:rPr>
                 <w:rFonts w:ascii="Times New Roman" w:hAnsi="Times New Roman" w:cs="Times New Roman"/>
@@ -1561,7 +1366,6 @@
               </w:rPr>
               <w:t>Untuk</w:t>
             </w:r>
-            <w:proofErr w:type="spellEnd"/>
             <w:r>
               <w:rPr>
                 <w:rFonts w:ascii="Times New Roman" w:hAnsi="Times New Roman" w:cs="Times New Roman"/>
@@ -1632,14 +1436,12 @@
               </w:rPr>
               <w:t>${</w:t>
             </w:r>
-            <w:proofErr w:type="spellStart"/>
             <w:r>
               <w:rPr>
                 <w:lang w:val="sv-SE"/>
               </w:rPr>
               <w:t>untuk</w:t>
             </w:r>
-            <w:proofErr w:type="spellEnd"/>
             <w:r>
               <w:rPr>
                 <w:lang w:val="sv-SE"/>
@@ -1710,19 +1512,11 @@
           <w:lang w:val="it-IT"/>
         </w:rPr>
       </w:pPr>
-      <w:proofErr w:type="spellStart"/>
       <w:r>
         <w:rPr>
           <w:lang w:val="it-IT"/>
         </w:rPr>
-        <w:t>Dikeluarkan</w:t>
-      </w:r>
-      <w:proofErr w:type="spellEnd"/>
-      <w:r>
-        <w:rPr>
-          <w:lang w:val="it-IT"/>
-        </w:rPr>
-        <w:t xml:space="preserve"> di</w:t>
+        <w:t>Dikeluarkan di</w:t>
       </w:r>
       <w:r>
         <w:rPr>
@@ -1730,7 +1524,6 @@
         </w:rPr>
         <w:tab/>
       </w:r>
-      <w:proofErr w:type="gramStart"/>
       <w:r>
         <w:rPr>
           <w:lang w:val="it-IT"/>
@@ -1743,15 +1536,7 @@
           <w:b/>
           <w:lang w:val="it-IT"/>
         </w:rPr>
-        <w:t>C</w:t>
-      </w:r>
-      <w:proofErr w:type="gramEnd"/>
-      <w:r>
-        <w:rPr>
-          <w:b/>
-          <w:lang w:val="it-IT"/>
-        </w:rPr>
-        <w:t xml:space="preserve"> I A N J U R</w:t>
+        <w:t>C I A N J U R</w:t>
       </w:r>
       <w:r>
         <w:rPr>
@@ -1775,31 +1560,13 @@
           <w:lang w:val="it-IT"/>
         </w:rPr>
       </w:pPr>
-      <w:proofErr w:type="spellStart"/>
       <w:r>
         <w:rPr>
           <w:u w:val="single"/>
           <w:lang w:val="it-IT"/>
         </w:rPr>
-        <w:t>Pada</w:t>
+        <w:t>Pada tanggal</w:t>
       </w:r>
-      <w:proofErr w:type="spellEnd"/>
-      <w:r>
-        <w:rPr>
-          <w:u w:val="single"/>
-          <w:lang w:val="it-IT"/>
-        </w:rPr>
-        <w:t xml:space="preserve"> </w:t>
-      </w:r>
-      <w:proofErr w:type="spellStart"/>
-      <w:r>
-        <w:rPr>
-          <w:u w:val="single"/>
-          <w:lang w:val="it-IT"/>
-        </w:rPr>
-        <w:t>tanggal</w:t>
-      </w:r>
-      <w:proofErr w:type="spellEnd"/>
       <w:r>
         <w:rPr>
           <w:u w:val="single"/>
@@ -1807,7 +1574,6 @@
         </w:rPr>
         <w:tab/>
       </w:r>
-      <w:proofErr w:type="gramStart"/>
       <w:r>
         <w:rPr>
           <w:u w:val="single"/>
@@ -1822,34 +1588,7 @@
           <w:u w:val="single"/>
           <w:lang w:val="it-IT"/>
         </w:rPr>
-        <w:t>$</w:t>
-      </w:r>
-      <w:proofErr w:type="gramEnd"/>
-      <w:r>
-        <w:rPr>
-          <w:b/>
-          <w:u w:val="single"/>
-          <w:lang w:val="it-IT"/>
-        </w:rPr>
-        <w:t>{</w:t>
-      </w:r>
-      <w:proofErr w:type="spellStart"/>
-      <w:r>
-        <w:rPr>
-          <w:b/>
-          <w:u w:val="single"/>
-          <w:lang w:val="it-IT"/>
-        </w:rPr>
-        <w:t>tgl</w:t>
-      </w:r>
-      <w:proofErr w:type="spellEnd"/>
-      <w:r>
-        <w:rPr>
-          <w:b/>
-          <w:u w:val="single"/>
-          <w:lang w:val="it-IT"/>
-        </w:rPr>
-        <w:t>}</w:t>
+        <w:t>${tgl}</w:t>
       </w:r>
     </w:p>
     <w:p>
@@ -1920,25 +1659,7 @@
                 <w:szCs w:val="22"/>
                 <w:lang w:val="it-IT"/>
               </w:rPr>
-              <w:t>${</w:t>
-            </w:r>
-            <w:proofErr w:type="spellStart"/>
-            <w:r>
-              <w:rPr>
-                <w:sz w:val="22"/>
-                <w:szCs w:val="22"/>
-                <w:lang w:val="it-IT"/>
-              </w:rPr>
-              <w:t>ttd</w:t>
-            </w:r>
-            <w:proofErr w:type="spellEnd"/>
-            <w:r>
-              <w:rPr>
-                <w:sz w:val="22"/>
-                <w:szCs w:val="22"/>
-                <w:lang w:val="it-IT"/>
-              </w:rPr>
-              <w:t>}</w:t>
+              <w:t>${ttd}</w:t>
             </w:r>
             <w:r>
               <w:rPr>
@@ -2035,29 +1756,7 @@
                 <w:u w:val="single"/>
                 <w:lang w:val="it-IT"/>
               </w:rPr>
-              <w:t>${</w:t>
-            </w:r>
-            <w:proofErr w:type="spellStart"/>
-            <w:r>
-              <w:rPr>
-                <w:b/>
-                <w:sz w:val="22"/>
-                <w:szCs w:val="22"/>
-                <w:u w:val="single"/>
-                <w:lang w:val="it-IT"/>
-              </w:rPr>
-              <w:t>ttd_nama</w:t>
-            </w:r>
-            <w:proofErr w:type="spellEnd"/>
-            <w:r>
-              <w:rPr>
-                <w:b/>
-                <w:sz w:val="22"/>
-                <w:szCs w:val="22"/>
-                <w:u w:val="single"/>
-                <w:lang w:val="it-IT"/>
-              </w:rPr>
-              <w:t>}</w:t>
+              <w:t>${ttd_nama}</w:t>
             </w:r>
           </w:p>
           <w:p>
@@ -2069,7 +1768,6 @@
                 <w:lang w:val="it-IT"/>
               </w:rPr>
             </w:pPr>
-            <w:proofErr w:type="gramStart"/>
             <w:r>
               <w:rPr>
                 <w:sz w:val="22"/>
@@ -2085,34 +1783,7 @@
                 <w:szCs w:val="22"/>
                 <w:lang w:val="it-IT"/>
               </w:rPr>
-              <w:t>$</w:t>
-            </w:r>
-            <w:proofErr w:type="gramEnd"/>
-            <w:r>
-              <w:rPr>
-                <w:sz w:val="22"/>
-                <w:szCs w:val="22"/>
-                <w:lang w:val="it-IT"/>
-              </w:rPr>
-              <w:t>{</w:t>
-            </w:r>
-            <w:proofErr w:type="spellStart"/>
-            <w:r>
-              <w:rPr>
-                <w:sz w:val="22"/>
-                <w:szCs w:val="22"/>
-                <w:lang w:val="it-IT"/>
-              </w:rPr>
-              <w:t>ttd_nip</w:t>
-            </w:r>
-            <w:proofErr w:type="spellEnd"/>
-            <w:r>
-              <w:rPr>
-                <w:sz w:val="22"/>
-                <w:szCs w:val="22"/>
-                <w:lang w:val="it-IT"/>
-              </w:rPr>
-              <w:t>}</w:t>
+              <w:t>${ttd_nip}</w:t>
             </w:r>
           </w:p>
         </w:tc>

</xml_diff>